<commit_message>
Updating code to current state. Added starting point for presentation deck. Created Data Mesh concept diagram.
</commit_message>
<xml_diff>
--- a/resources/Lake House Demo Outline.docx
+++ b/resources/Lake House Demo Outline.docx
@@ -32,74 +32,39 @@
         <w:pStyle w:val="Heading2"/>
       </w:pPr>
       <w:r>
-        <w:t>Self Intro</w:t>
-      </w:r>
-    </w:p>
-    <w:p>
-      <w:pPr>
-        <w:pStyle w:val="Heading2"/>
-      </w:pPr>
-      <w:r>
-        <w:t>Architecture Overview</w:t>
-      </w:r>
-    </w:p>
-    <w:p>
-      <w:r>
-        <w:rPr>
-          <w:noProof/>
-          <w:sz w:val="20"/>
-          <w:szCs w:val="20"/>
-        </w:rPr>
+        <w:t>Team introductions</w:t>
+      </w:r>
+    </w:p>
+    <w:p>
+      <w:pPr>
+        <w:rPr>
+          <w:i/>
+          <w:iCs/>
+        </w:rPr>
+      </w:pPr>
+      <w:r>
+        <w:rPr>
+          <w:i/>
+          <w:iCs/>
+        </w:rPr>
+        <w:t>Done by Nilanjan</w:t>
+      </w:r>
+    </w:p>
+    <w:p>
+      <w:pPr>
+        <w:pStyle w:val="Heading1"/>
+      </w:pPr>
+      <w:r>
+        <w:t>Current State</w:t>
+      </w:r>
+      <w:r>
+        <w:t xml:space="preserve"> Architecture</w:t>
+      </w:r>
+    </w:p>
+    <w:p>
+      <w:r>
         <w:drawing>
-          <wp:inline distT="0" distB="0" distL="0" distR="0" wp14:anchorId="3D6F7DFE" wp14:editId="302224A4">
-            <wp:extent cx="5943600" cy="1943735"/>
-            <wp:effectExtent l="0" t="0" r="0" b="0"/>
-            <wp:docPr id="1" name="Picture 1" descr="Diagram&#10;&#10;Description automatically generated"/>
-            <wp:cNvGraphicFramePr>
-              <a:graphicFrameLocks xmlns:a="http://schemas.openxmlformats.org/drawingml/2006/main" noChangeAspect="1"/>
-            </wp:cNvGraphicFramePr>
-            <a:graphic xmlns:a="http://schemas.openxmlformats.org/drawingml/2006/main">
-              <a:graphicData uri="http://schemas.openxmlformats.org/drawingml/2006/picture">
-                <pic:pic xmlns:pic="http://schemas.openxmlformats.org/drawingml/2006/picture">
-                  <pic:nvPicPr>
-                    <pic:cNvPr id="1" name="Picture 1" descr="Diagram&#10;&#10;Description automatically generated"/>
-                    <pic:cNvPicPr/>
-                  </pic:nvPicPr>
-                  <pic:blipFill>
-                    <a:blip r:embed="rId5"/>
-                    <a:stretch>
-                      <a:fillRect/>
-                    </a:stretch>
-                  </pic:blipFill>
-                  <pic:spPr>
-                    <a:xfrm>
-                      <a:off x="0" y="0"/>
-                      <a:ext cx="5943600" cy="1943735"/>
-                    </a:xfrm>
-                    <a:prstGeom prst="rect">
-                      <a:avLst/>
-                    </a:prstGeom>
-                  </pic:spPr>
-                </pic:pic>
-              </a:graphicData>
-            </a:graphic>
-          </wp:inline>
-        </w:drawing>
-      </w:r>
-    </w:p>
-    <w:p>
-      <w:pPr>
-        <w:pStyle w:val="Heading2"/>
-      </w:pPr>
-      <w:r>
-        <w:t>Current State of Architecture in Demo</w:t>
-      </w:r>
-    </w:p>
-    <w:p/>
-    <w:p>
-      <w:r>
-        <w:drawing>
-          <wp:inline distT="0" distB="0" distL="0" distR="0" wp14:anchorId="4A38A4DE" wp14:editId="53B0FA0C">
+          <wp:inline distT="0" distB="0" distL="0" distR="0" wp14:anchorId="496FB0CF" wp14:editId="65626FE6">
             <wp:extent cx="5943600" cy="1960245"/>
             <wp:effectExtent l="0" t="0" r="0" b="0"/>
             <wp:docPr id="3" name="Picture 3" descr="Diagram&#10;&#10;Description automatically generated"/>
@@ -114,7 +79,7 @@
                     <pic:cNvPicPr/>
                   </pic:nvPicPr>
                   <pic:blipFill>
-                    <a:blip r:embed="rId6"/>
+                    <a:blip r:embed="rId5"/>
                     <a:stretch>
                       <a:fillRect/>
                     </a:stretch>
@@ -137,29 +102,57 @@
     </w:p>
     <w:p>
       <w:pPr>
-        <w:jc w:val="center"/>
-      </w:pPr>
-      <w:r>
-        <w:t>(</w:t>
-      </w:r>
-      <w:r>
-        <w:rPr>
-          <w:i/>
-          <w:iCs/>
-        </w:rPr>
-        <w:t>Separation of accounts in progress</w:t>
-      </w:r>
-      <w:r>
-        <w:t>)</w:t>
-      </w:r>
-    </w:p>
-    <w:p>
-      <w:pPr>
         <w:pStyle w:val="Heading1"/>
       </w:pPr>
       <w:r>
-        <w:lastRenderedPageBreak/>
-        <w:t>Use Case Intro</w:t>
+        <w:t>Ask Questions</w:t>
+      </w:r>
+    </w:p>
+    <w:p>
+      <w:pPr>
+        <w:pStyle w:val="ListParagraph"/>
+        <w:numPr>
+          <w:ilvl w:val="0"/>
+          <w:numId w:val="2"/>
+        </w:numPr>
+      </w:pPr>
+      <w:r>
+        <w:t>Why was the use of a Step Function included in the design, as opposed to a Glue Workflow?</w:t>
+      </w:r>
+    </w:p>
+    <w:p>
+      <w:pPr>
+        <w:pStyle w:val="ListParagraph"/>
+        <w:numPr>
+          <w:ilvl w:val="0"/>
+          <w:numId w:val="2"/>
+        </w:numPr>
+      </w:pPr>
+      <w:r>
+        <w:t>What are the reasons for Redshift in the Lake House account</w:t>
+      </w:r>
+    </w:p>
+    <w:p>
+      <w:pPr>
+        <w:pStyle w:val="ListParagraph"/>
+        <w:numPr>
+          <w:ilvl w:val="0"/>
+          <w:numId w:val="2"/>
+        </w:numPr>
+      </w:pPr>
+      <w:r>
+        <w:t>Lake House vs. Lake Formation</w:t>
+      </w:r>
+      <w:r>
+        <w:t xml:space="preserve"> general questions</w:t>
+      </w:r>
+    </w:p>
+    <w:p>
+      <w:pPr>
+        <w:pStyle w:val="Heading1"/>
+      </w:pPr>
+      <w:r>
+        <w:t>Use Case</w:t>
       </w:r>
     </w:p>
     <w:p>
@@ -188,7 +181,7 @@
                     <pic:cNvPicPr/>
                   </pic:nvPicPr>
                   <pic:blipFill>
-                    <a:blip r:embed="rId7"/>
+                    <a:blip r:embed="rId6"/>
                     <a:stretch>
                       <a:fillRect/>
                     </a:stretch>
@@ -214,6 +207,7 @@
         <w:pStyle w:val="Heading3"/>
       </w:pPr>
       <w:r>
+        <w:lastRenderedPageBreak/>
         <w:t>Explanation of Lake House Business Benefits</w:t>
       </w:r>
     </w:p>
@@ -489,7 +483,20 @@
         <w:pStyle w:val="Heading2"/>
       </w:pPr>
       <w:r>
-        <w:t>Produce Data</w:t>
+        <w:t>Data Set(s)</w:t>
+      </w:r>
+    </w:p>
+    <w:p>
+      <w:r>
+        <w:t>Show data set being demoed in the workflow</w:t>
+      </w:r>
+    </w:p>
+    <w:p>
+      <w:pPr>
+        <w:pStyle w:val="Heading2"/>
+      </w:pPr>
+      <w:r>
+        <w:t>Workflows</w:t>
       </w:r>
     </w:p>
     <w:p>
@@ -504,33 +511,101 @@
           <w:i/>
           <w:iCs/>
         </w:rPr>
-        <w:t>Run the data producer workflow</w:t>
-      </w:r>
-    </w:p>
-    <w:p>
-      <w:pPr>
-        <w:pStyle w:val="Heading2"/>
-      </w:pPr>
-      <w:r>
-        <w:t>Ingest Data</w:t>
-      </w:r>
-      <w:r>
-        <w:t xml:space="preserve"> Into Data Lake</w:t>
-      </w:r>
-    </w:p>
-    <w:p>
-      <w:pPr>
+        <w:t>(</w:t>
+      </w:r>
+      <w:r>
         <w:rPr>
           <w:i/>
           <w:iCs/>
         </w:rPr>
-      </w:pPr>
+        <w:t>Remember to switch back and forth between console and arch diagram, as what we are discussing is a complex architecture.</w:t>
+      </w:r>
       <w:r>
         <w:rPr>
           <w:i/>
           <w:iCs/>
         </w:rPr>
-        <w:t>Run the data ingestion workflow</w:t>
+        <w:t>)</w:t>
+      </w:r>
+    </w:p>
+    <w:p>
+      <w:pPr>
+        <w:pStyle w:val="ListParagraph"/>
+        <w:numPr>
+          <w:ilvl w:val="0"/>
+          <w:numId w:val="3"/>
+        </w:numPr>
+        <w:rPr>
+          <w:i/>
+          <w:iCs/>
+        </w:rPr>
+      </w:pPr>
+      <w:r>
+        <w:rPr>
+          <w:i/>
+          <w:iCs/>
+        </w:rPr>
+        <w:t>Arch – Refresher of producer in the arch</w:t>
+      </w:r>
+    </w:p>
+    <w:p>
+      <w:pPr>
+        <w:pStyle w:val="ListParagraph"/>
+        <w:numPr>
+          <w:ilvl w:val="0"/>
+          <w:numId w:val="3"/>
+        </w:numPr>
+        <w:rPr>
+          <w:i/>
+          <w:iCs/>
+        </w:rPr>
+      </w:pPr>
+      <w:r>
+        <w:rPr>
+          <w:i/>
+          <w:iCs/>
+        </w:rPr>
+        <w:t>Console - Show workflow of producer (need to update name in CF)</w:t>
+      </w:r>
+    </w:p>
+    <w:p>
+      <w:pPr>
+        <w:pStyle w:val="ListParagraph"/>
+        <w:numPr>
+          <w:ilvl w:val="0"/>
+          <w:numId w:val="3"/>
+        </w:numPr>
+        <w:rPr>
+          <w:i/>
+          <w:iCs/>
+        </w:rPr>
+      </w:pPr>
+      <w:r>
+        <w:rPr>
+          <w:i/>
+          <w:iCs/>
+        </w:rPr>
+        <w:t>Arch – Refresher of ingestions workflow in the arch</w:t>
+      </w:r>
+    </w:p>
+    <w:p>
+      <w:pPr>
+        <w:pStyle w:val="ListParagraph"/>
+        <w:numPr>
+          <w:ilvl w:val="0"/>
+          <w:numId w:val="3"/>
+        </w:numPr>
+        <w:rPr>
+          <w:i/>
+          <w:iCs/>
+        </w:rPr>
+      </w:pPr>
+      <w:r>
+        <w:rPr>
+          <w:i/>
+          <w:iCs/>
+        </w:rPr>
+        <w:t>Console – Show workflow of ingestion process</w:t>
       </w:r>
     </w:p>
     <w:p>
@@ -545,10 +620,47 @@
       <w:pPr>
         <w:pStyle w:val="Heading2"/>
       </w:pPr>
+    </w:p>
+    <w:p>
+      <w:pPr>
+        <w:pStyle w:val="Heading2"/>
+      </w:pPr>
       <w:r>
         <w:t>Show Data Mesh Capabilities of Domain Data Admin Delegating Access Rights</w:t>
       </w:r>
     </w:p>
+    <w:p>
+      <w:r>
+        <w:t>Logout &amp; Login as campaign manager</w:t>
+      </w:r>
+    </w:p>
+    <w:p>
+      <w:pPr>
+        <w:pStyle w:val="Heading2"/>
+      </w:pPr>
+      <w:r>
+        <w:t>Delegate limited permissions &amp; visibility to developer user</w:t>
+      </w:r>
+    </w:p>
+    <w:p>
+      <w:r>
+        <w:t>Logout &amp; Login as Developer User</w:t>
+      </w:r>
+    </w:p>
+    <w:p>
+      <w:r>
+        <w:t>Show changed result set as developer user</w:t>
+      </w:r>
+    </w:p>
+    <w:p>
+      <w:pPr>
+        <w:pStyle w:val="Heading1"/>
+      </w:pPr>
+      <w:r>
+        <w:t>Next Steps</w:t>
+      </w:r>
+    </w:p>
+    <w:p/>
     <w:sectPr>
       <w:pgSz w:w="12240" w:h="15840"/>
       <w:pgMar w:top="1440" w:right="1440" w:bottom="1440" w:left="1440" w:header="720" w:footer="720" w:gutter="0"/>
@@ -562,6 +674,231 @@
 <file path=word/numbering.xml><?xml version="1.0" encoding="utf-8"?>
 <w:numbering xmlns:wpc="http://schemas.microsoft.com/office/word/2010/wordprocessingCanvas" xmlns:cx="http://schemas.microsoft.com/office/drawing/2014/chartex" xmlns:cx1="http://schemas.microsoft.com/office/drawing/2015/9/8/chartex" xmlns:cx2="http://schemas.microsoft.com/office/drawing/2015/10/21/chartex" xmlns:cx3="http://schemas.microsoft.com/office/drawing/2016/5/9/chartex" xmlns:cx4="http://schemas.microsoft.com/office/drawing/2016/5/10/chartex" xmlns:cx5="http://schemas.microsoft.com/office/drawing/2016/5/11/chartex" xmlns:cx6="http://schemas.microsoft.com/office/drawing/2016/5/12/chartex" xmlns:cx7="http://schemas.microsoft.com/office/drawing/2016/5/13/chartex" xmlns:cx8="http://schemas.microsoft.com/office/drawing/2016/5/14/chartex" xmlns:mc="http://schemas.openxmlformats.org/markup-compatibility/2006" xmlns:aink="http://schemas.microsoft.com/office/drawing/2016/ink" xmlns:am3d="http://schemas.microsoft.com/office/drawing/2017/model3d" xmlns:o="urn:schemas-microsoft-com:office:office" xmlns:r="http://schemas.openxmlformats.org/officeDocument/2006/relationships" xmlns:m="http://schemas.openxmlformats.org/officeDocument/2006/math" xmlns:v="urn:schemas-microsoft-com:vml" xmlns:wp14="http://schemas.microsoft.com/office/word/2010/wordprocessingDrawing" xmlns:wp="http://schemas.openxmlformats.org/drawingml/2006/wordprocessingDrawing" xmlns:w10="urn:schemas-microsoft-com:office:word" xmlns:w="http://schemas.openxmlformats.org/wordprocessingml/2006/main" xmlns:w14="http://schemas.microsoft.com/office/word/2010/wordml" xmlns:w15="http://schemas.microsoft.com/office/word/2012/wordml" xmlns:w16cex="http://schemas.microsoft.com/office/word/2018/wordml/cex" xmlns:w16cid="http://schemas.microsoft.com/office/word/2016/wordml/cid" xmlns:w16="http://schemas.microsoft.com/office/word/2018/wordml" xmlns:w16sdtdh="http://schemas.microsoft.com/office/word/2020/wordml/sdtdatahash" xmlns:w16se="http://schemas.microsoft.com/office/word/2015/wordml/symex" xmlns:wpg="http://schemas.microsoft.com/office/word/2010/wordprocessingGroup" xmlns:wpi="http://schemas.microsoft.com/office/word/2010/wordprocessingInk" xmlns:wne="http://schemas.microsoft.com/office/word/2006/wordml" xmlns:wps="http://schemas.microsoft.com/office/word/2010/wordprocessingShape" mc:Ignorable="w14 w15 w16se w16cid w16 w16cex w16sdtdh wp14">
   <w:abstractNum w:abstractNumId="0" w15:restartNumberingAfterBreak="0">
+    <w:nsid w:val="346B3D68"/>
+    <w:multiLevelType w:val="hybridMultilevel"/>
+    <w:tmpl w:val="0F92AE00"/>
+    <w:lvl w:ilvl="0" w:tplc="04090001">
+      <w:start w:val="1"/>
+      <w:numFmt w:val="bullet"/>
+      <w:lvlText w:val=""/>
+      <w:lvlJc w:val="left"/>
+      <w:pPr>
+        <w:ind w:left="720" w:hanging="360"/>
+      </w:pPr>
+      <w:rPr>
+        <w:rFonts w:ascii="Symbol" w:hAnsi="Symbol" w:hint="default"/>
+      </w:rPr>
+    </w:lvl>
+    <w:lvl w:ilvl="1" w:tplc="04090003" w:tentative="1">
+      <w:start w:val="1"/>
+      <w:numFmt w:val="bullet"/>
+      <w:lvlText w:val="o"/>
+      <w:lvlJc w:val="left"/>
+      <w:pPr>
+        <w:ind w:left="1440" w:hanging="360"/>
+      </w:pPr>
+      <w:rPr>
+        <w:rFonts w:ascii="Courier New" w:hAnsi="Courier New" w:cs="Courier New" w:hint="default"/>
+      </w:rPr>
+    </w:lvl>
+    <w:lvl w:ilvl="2" w:tplc="04090005" w:tentative="1">
+      <w:start w:val="1"/>
+      <w:numFmt w:val="bullet"/>
+      <w:lvlText w:val=""/>
+      <w:lvlJc w:val="left"/>
+      <w:pPr>
+        <w:ind w:left="2160" w:hanging="360"/>
+      </w:pPr>
+      <w:rPr>
+        <w:rFonts w:ascii="Wingdings" w:hAnsi="Wingdings" w:hint="default"/>
+      </w:rPr>
+    </w:lvl>
+    <w:lvl w:ilvl="3" w:tplc="04090001" w:tentative="1">
+      <w:start w:val="1"/>
+      <w:numFmt w:val="bullet"/>
+      <w:lvlText w:val=""/>
+      <w:lvlJc w:val="left"/>
+      <w:pPr>
+        <w:ind w:left="2880" w:hanging="360"/>
+      </w:pPr>
+      <w:rPr>
+        <w:rFonts w:ascii="Symbol" w:hAnsi="Symbol" w:hint="default"/>
+      </w:rPr>
+    </w:lvl>
+    <w:lvl w:ilvl="4" w:tplc="04090003" w:tentative="1">
+      <w:start w:val="1"/>
+      <w:numFmt w:val="bullet"/>
+      <w:lvlText w:val="o"/>
+      <w:lvlJc w:val="left"/>
+      <w:pPr>
+        <w:ind w:left="3600" w:hanging="360"/>
+      </w:pPr>
+      <w:rPr>
+        <w:rFonts w:ascii="Courier New" w:hAnsi="Courier New" w:cs="Courier New" w:hint="default"/>
+      </w:rPr>
+    </w:lvl>
+    <w:lvl w:ilvl="5" w:tplc="04090005" w:tentative="1">
+      <w:start w:val="1"/>
+      <w:numFmt w:val="bullet"/>
+      <w:lvlText w:val=""/>
+      <w:lvlJc w:val="left"/>
+      <w:pPr>
+        <w:ind w:left="4320" w:hanging="360"/>
+      </w:pPr>
+      <w:rPr>
+        <w:rFonts w:ascii="Wingdings" w:hAnsi="Wingdings" w:hint="default"/>
+      </w:rPr>
+    </w:lvl>
+    <w:lvl w:ilvl="6" w:tplc="04090001" w:tentative="1">
+      <w:start w:val="1"/>
+      <w:numFmt w:val="bullet"/>
+      <w:lvlText w:val=""/>
+      <w:lvlJc w:val="left"/>
+      <w:pPr>
+        <w:ind w:left="5040" w:hanging="360"/>
+      </w:pPr>
+      <w:rPr>
+        <w:rFonts w:ascii="Symbol" w:hAnsi="Symbol" w:hint="default"/>
+      </w:rPr>
+    </w:lvl>
+    <w:lvl w:ilvl="7" w:tplc="04090003" w:tentative="1">
+      <w:start w:val="1"/>
+      <w:numFmt w:val="bullet"/>
+      <w:lvlText w:val="o"/>
+      <w:lvlJc w:val="left"/>
+      <w:pPr>
+        <w:ind w:left="5760" w:hanging="360"/>
+      </w:pPr>
+      <w:rPr>
+        <w:rFonts w:ascii="Courier New" w:hAnsi="Courier New" w:cs="Courier New" w:hint="default"/>
+      </w:rPr>
+    </w:lvl>
+    <w:lvl w:ilvl="8" w:tplc="04090005" w:tentative="1">
+      <w:start w:val="1"/>
+      <w:numFmt w:val="bullet"/>
+      <w:lvlText w:val=""/>
+      <w:lvlJc w:val="left"/>
+      <w:pPr>
+        <w:ind w:left="6480" w:hanging="360"/>
+      </w:pPr>
+      <w:rPr>
+        <w:rFonts w:ascii="Wingdings" w:hAnsi="Wingdings" w:hint="default"/>
+      </w:rPr>
+    </w:lvl>
+  </w:abstractNum>
+  <w:abstractNum w:abstractNumId="1" w15:restartNumberingAfterBreak="0">
+    <w:nsid w:val="531C2CBF"/>
+    <w:multiLevelType w:val="hybridMultilevel"/>
+    <w:tmpl w:val="9B663A2A"/>
+    <w:lvl w:ilvl="0" w:tplc="DC925970">
+      <w:numFmt w:val="bullet"/>
+      <w:lvlText w:val="-"/>
+      <w:lvlJc w:val="left"/>
+      <w:pPr>
+        <w:ind w:left="720" w:hanging="360"/>
+      </w:pPr>
+      <w:rPr>
+        <w:rFonts w:ascii="Calibri" w:eastAsiaTheme="minorHAnsi" w:hAnsi="Calibri" w:cs="Calibri" w:hint="default"/>
+      </w:rPr>
+    </w:lvl>
+    <w:lvl w:ilvl="1" w:tplc="04090003" w:tentative="1">
+      <w:start w:val="1"/>
+      <w:numFmt w:val="bullet"/>
+      <w:lvlText w:val="o"/>
+      <w:lvlJc w:val="left"/>
+      <w:pPr>
+        <w:ind w:left="1440" w:hanging="360"/>
+      </w:pPr>
+      <w:rPr>
+        <w:rFonts w:ascii="Courier New" w:hAnsi="Courier New" w:cs="Courier New" w:hint="default"/>
+      </w:rPr>
+    </w:lvl>
+    <w:lvl w:ilvl="2" w:tplc="04090005" w:tentative="1">
+      <w:start w:val="1"/>
+      <w:numFmt w:val="bullet"/>
+      <w:lvlText w:val=""/>
+      <w:lvlJc w:val="left"/>
+      <w:pPr>
+        <w:ind w:left="2160" w:hanging="360"/>
+      </w:pPr>
+      <w:rPr>
+        <w:rFonts w:ascii="Wingdings" w:hAnsi="Wingdings" w:hint="default"/>
+      </w:rPr>
+    </w:lvl>
+    <w:lvl w:ilvl="3" w:tplc="04090001" w:tentative="1">
+      <w:start w:val="1"/>
+      <w:numFmt w:val="bullet"/>
+      <w:lvlText w:val=""/>
+      <w:lvlJc w:val="left"/>
+      <w:pPr>
+        <w:ind w:left="2880" w:hanging="360"/>
+      </w:pPr>
+      <w:rPr>
+        <w:rFonts w:ascii="Symbol" w:hAnsi="Symbol" w:hint="default"/>
+      </w:rPr>
+    </w:lvl>
+    <w:lvl w:ilvl="4" w:tplc="04090003" w:tentative="1">
+      <w:start w:val="1"/>
+      <w:numFmt w:val="bullet"/>
+      <w:lvlText w:val="o"/>
+      <w:lvlJc w:val="left"/>
+      <w:pPr>
+        <w:ind w:left="3600" w:hanging="360"/>
+      </w:pPr>
+      <w:rPr>
+        <w:rFonts w:ascii="Courier New" w:hAnsi="Courier New" w:cs="Courier New" w:hint="default"/>
+      </w:rPr>
+    </w:lvl>
+    <w:lvl w:ilvl="5" w:tplc="04090005" w:tentative="1">
+      <w:start w:val="1"/>
+      <w:numFmt w:val="bullet"/>
+      <w:lvlText w:val=""/>
+      <w:lvlJc w:val="left"/>
+      <w:pPr>
+        <w:ind w:left="4320" w:hanging="360"/>
+      </w:pPr>
+      <w:rPr>
+        <w:rFonts w:ascii="Wingdings" w:hAnsi="Wingdings" w:hint="default"/>
+      </w:rPr>
+    </w:lvl>
+    <w:lvl w:ilvl="6" w:tplc="04090001" w:tentative="1">
+      <w:start w:val="1"/>
+      <w:numFmt w:val="bullet"/>
+      <w:lvlText w:val=""/>
+      <w:lvlJc w:val="left"/>
+      <w:pPr>
+        <w:ind w:left="5040" w:hanging="360"/>
+      </w:pPr>
+      <w:rPr>
+        <w:rFonts w:ascii="Symbol" w:hAnsi="Symbol" w:hint="default"/>
+      </w:rPr>
+    </w:lvl>
+    <w:lvl w:ilvl="7" w:tplc="04090003" w:tentative="1">
+      <w:start w:val="1"/>
+      <w:numFmt w:val="bullet"/>
+      <w:lvlText w:val="o"/>
+      <w:lvlJc w:val="left"/>
+      <w:pPr>
+        <w:ind w:left="5760" w:hanging="360"/>
+      </w:pPr>
+      <w:rPr>
+        <w:rFonts w:ascii="Courier New" w:hAnsi="Courier New" w:cs="Courier New" w:hint="default"/>
+      </w:rPr>
+    </w:lvl>
+    <w:lvl w:ilvl="8" w:tplc="04090005" w:tentative="1">
+      <w:start w:val="1"/>
+      <w:numFmt w:val="bullet"/>
+      <w:lvlText w:val=""/>
+      <w:lvlJc w:val="left"/>
+      <w:pPr>
+        <w:ind w:left="6480" w:hanging="360"/>
+      </w:pPr>
+      <w:rPr>
+        <w:rFonts w:ascii="Wingdings" w:hAnsi="Wingdings" w:hint="default"/>
+      </w:rPr>
+    </w:lvl>
+  </w:abstractNum>
+  <w:abstractNum w:abstractNumId="2" w15:restartNumberingAfterBreak="0">
     <w:nsid w:val="62D83A83"/>
     <w:multiLevelType w:val="hybridMultilevel"/>
     <w:tmpl w:val="DFEC0842"/>
@@ -675,7 +1012,13 @@
     </w:lvl>
   </w:abstractNum>
   <w:num w:numId="1">
+    <w:abstractNumId w:val="2"/>
+  </w:num>
+  <w:num w:numId="2">
     <w:abstractNumId w:val="0"/>
+  </w:num>
+  <w:num w:numId="3">
+    <w:abstractNumId w:val="1"/>
   </w:num>
 </w:numbering>
 </file>

</xml_diff>